<commit_message>
added Use Cases to Documentation
</commit_message>
<xml_diff>
--- a/Dokumentation.docx
+++ b/Dokumentation.docx
@@ -338,13 +338,23 @@
           <w:lang w:val="en-US"/>
         </w:rPr>
       </w:pPr>
-      <w:r>
-        <w:rPr>
-          <w:sz w:val="28"/>
-          <w:szCs w:val="28"/>
-          <w:lang w:val="en-US"/>
-        </w:rPr>
-        <w:t>Kurs:</w:t>
+      <w:proofErr w:type="spellStart"/>
+      <w:r>
+        <w:rPr>
+          <w:sz w:val="28"/>
+          <w:szCs w:val="28"/>
+          <w:lang w:val="en-US"/>
+        </w:rPr>
+        <w:t>Kurs</w:t>
+      </w:r>
+      <w:proofErr w:type="spellEnd"/>
+      <w:r>
+        <w:rPr>
+          <w:sz w:val="28"/>
+          <w:szCs w:val="28"/>
+          <w:lang w:val="en-US"/>
+        </w:rPr>
+        <w:t>:</w:t>
       </w:r>
       <w:r>
         <w:rPr>
@@ -988,7 +998,7 @@
                           </w14:xfrm>
                         </w14:contentPart>
                       </mc:Choice>
-                      <mc:Fallback xmlns:pic="http://schemas.openxmlformats.org/drawingml/2006/picture" xmlns="" xmlns:lc="http://schemas.openxmlformats.org/drawingml/2006/lockedCanvas" xmlns:w="http://schemas.openxmlformats.org/wordprocessingml/2006/main" xmlns:w10="urn:schemas-microsoft-com:office:word" xmlns:v="urn:schemas-microsoft-com:vml" xmlns:o="urn:schemas-microsoft-com:office:office" xmlns:arto="http://schemas.microsoft.com/office/word/2006/arto"/>
+                      <mc:Fallback xmlns:arto="http://schemas.microsoft.com/office/word/2006/arto" xmlns:o="urn:schemas-microsoft-com:office:office" xmlns:v="urn:schemas-microsoft-com:vml" xmlns:w10="urn:schemas-microsoft-com:office:word" xmlns:w="http://schemas.openxmlformats.org/wordprocessingml/2006/main" xmlns:lc="http://schemas.openxmlformats.org/drawingml/2006/lockedCanvas" xmlns="" xmlns:pic="http://schemas.openxmlformats.org/drawingml/2006/picture"/>
                     </mc:AlternateContent>
                   </a:graphicData>
                 </a:graphic>
@@ -1888,6 +1898,7 @@
         <w:lastRenderedPageBreak/>
         <w:t xml:space="preserve">1 </w:t>
       </w:r>
+      <w:proofErr w:type="spellStart"/>
       <w:r>
         <w:rPr>
           <w:bCs/>
@@ -1896,6 +1907,7 @@
         <w:t>Einleitung</w:t>
       </w:r>
       <w:bookmarkEnd w:id="3"/>
+      <w:proofErr w:type="spellEnd"/>
     </w:p>
     <w:p>
       <w:pPr>
@@ -1970,11 +1982,342 @@
       <w:bookmarkEnd w:id="6"/>
     </w:p>
     <w:p>
+      <w:r>
+        <w:t xml:space="preserve">Audio </w:t>
+      </w:r>
+      <w:proofErr w:type="spellStart"/>
+      <w:r>
+        <w:t>Similarity</w:t>
+      </w:r>
+      <w:proofErr w:type="spellEnd"/>
+      <w:r>
+        <w:t xml:space="preserve"> bietet dabe</w:t>
+      </w:r>
+      <w:r>
+        <w:t>i viele mögliche Anwendungsbereiche</w:t>
+      </w:r>
+      <w:r>
+        <w:t>, von denen d</w:t>
+      </w:r>
+      <w:r>
+        <w:t>ie</w:t>
+      </w:r>
+      <w:r>
+        <w:t xml:space="preserve"> am weitesten verbreitete</w:t>
+      </w:r>
+      <w:r>
+        <w:t>n</w:t>
+      </w:r>
+      <w:r>
+        <w:t xml:space="preserve"> die Plagiatserkennung sowie die Erkennung von Urheberrechtsverstößen </w:t>
+      </w:r>
+      <w:r>
+        <w:t>sind</w:t>
+      </w:r>
+      <w:r>
+        <w:t xml:space="preserve">. </w:t>
+      </w:r>
+      <w:r>
+        <w:t>Diese</w:t>
+      </w:r>
+      <w:r>
+        <w:t xml:space="preserve"> sind vor allem durch die dauerhaft wachsende Menge an </w:t>
+      </w:r>
+      <w:r>
+        <w:t>neue</w:t>
+      </w:r>
+      <w:r>
+        <w:t>n Songs relevant, da durch die Menge auch die Wahrscheinlichkeit wächst, dass zwei Lieder sich ähneln bis hin zu einem Urheberrechtsverstoß</w:t>
+      </w:r>
+      <w:r>
+        <w:t>. D</w:t>
+      </w:r>
+      <w:r>
+        <w:t>er Grund dafür ist, dass „Werke der Musik“</w:t>
+      </w:r>
+      <w:r>
+        <w:t xml:space="preserve"> laut Urheberrechtsgesetz §2 als „geschützte Werke der Literatur, Wissenschaft und Kunst“ </w:t>
+      </w:r>
+      <w:r>
+        <w:t>gelten, „wenn es sich bei diesen um eine persönliche-geistige Schöpfung handelt</w:t>
+      </w:r>
+      <w:sdt>
+        <w:sdtPr>
+          <w:id w:val="-1989773165"/>
+          <w:citation/>
+        </w:sdtPr>
+        <w:sdtContent>
+          <w:r>
+            <w:fldChar w:fldCharType="begin"/>
+          </w:r>
+          <w:r>
+            <w:instrText xml:space="preserve"> CITATION VFR23 \l 1031 </w:instrText>
+          </w:r>
+          <w:r>
+            <w:fldChar w:fldCharType="separate"/>
+          </w:r>
+          <w:r>
+            <w:rPr>
+              <w:noProof/>
+            </w:rPr>
+            <w:t xml:space="preserve"> (VFR Verlag für Rechtsjournalismus GmbH, 2023)</w:t>
+          </w:r>
+          <w:r>
+            <w:fldChar w:fldCharType="end"/>
+          </w:r>
+        </w:sdtContent>
+      </w:sdt>
+      <w:r>
+        <w:t xml:space="preserve">. </w:t>
+      </w:r>
+      <w:r>
+        <w:t>Dabei reicht bereits eine Musikalische Aufführung des Stückes</w:t>
+      </w:r>
+      <w:r>
+        <w:t>, damit das Werk danach geschützt ist</w:t>
+      </w:r>
+      <w:r>
+        <w:t xml:space="preserve"> (vgl.</w:t>
+      </w:r>
+      <w:sdt>
+        <w:sdtPr>
+          <w:id w:val="845830046"/>
+          <w:citation/>
+        </w:sdtPr>
+        <w:sdtContent>
+          <w:r>
+            <w:fldChar w:fldCharType="begin"/>
+          </w:r>
+          <w:r>
+            <w:instrText xml:space="preserve"> CITATION VFR23 \l 1031 </w:instrText>
+          </w:r>
+          <w:r>
+            <w:fldChar w:fldCharType="separate"/>
+          </w:r>
+          <w:r>
+            <w:rPr>
+              <w:noProof/>
+            </w:rPr>
+            <w:t xml:space="preserve"> (VFR Verlag für Rechtsjournalismus GmbH, 2023)</w:t>
+          </w:r>
+          <w:r>
+            <w:fldChar w:fldCharType="end"/>
+          </w:r>
+        </w:sdtContent>
+      </w:sdt>
+      <w:r>
+        <w:t>).</w:t>
+      </w:r>
+      <w:r>
+        <w:t xml:space="preserve"> Eine Urheberrechts</w:t>
+      </w:r>
+      <w:r>
+        <w:t>verletzung tritt dabei in Deutschland ein, wenn mehr als 15 Sekunden eines urheberrechtlich geschützten Musikstückes in einem anderen Musikstück vorkommen</w:t>
+      </w:r>
+      <w:sdt>
+        <w:sdtPr>
+          <w:id w:val="1911732704"/>
+          <w:citation/>
+        </w:sdtPr>
+        <w:sdtContent>
+          <w:r>
+            <w:fldChar w:fldCharType="begin"/>
+          </w:r>
+          <w:r>
+            <w:instrText xml:space="preserve"> CITATION Mar21 \l 1031 </w:instrText>
+          </w:r>
+          <w:r>
+            <w:fldChar w:fldCharType="separate"/>
+          </w:r>
+          <w:r>
+            <w:rPr>
+              <w:noProof/>
+            </w:rPr>
+            <w:t xml:space="preserve"> (Schmahl, 2021)</w:t>
+          </w:r>
+          <w:r>
+            <w:fldChar w:fldCharType="end"/>
+          </w:r>
+        </w:sdtContent>
+      </w:sdt>
+      <w:r>
+        <w:t>. Eine kürzere Zeit zu „samplen“ ist dabei legal.</w:t>
+      </w:r>
+      <w:r>
+        <w:t xml:space="preserve"> </w:t>
+      </w:r>
+      <w:r>
+        <w:t>Darunter fällt auch der Anwendungsfall, falls Cover sich sehr ähnlich zu einem Original eines Songs sind, da diese auch unter bestimmten Bedingungen eine</w:t>
+      </w:r>
+      <w:r>
+        <w:t xml:space="preserve"> </w:t>
+      </w:r>
+      <w:r>
+        <w:t xml:space="preserve">Urheberrechtsverletzung darstellen können. </w:t>
+      </w:r>
+      <w:r>
+        <w:t xml:space="preserve">Durch Audio </w:t>
+      </w:r>
+      <w:proofErr w:type="spellStart"/>
+      <w:r>
+        <w:t>Similarity</w:t>
+      </w:r>
+      <w:proofErr w:type="spellEnd"/>
+      <w:r>
+        <w:t>, die auf Basis von Features</w:t>
+      </w:r>
+      <w:r>
+        <w:t xml:space="preserve"> die Lieder</w:t>
+      </w:r>
+      <w:r>
+        <w:t xml:space="preserve"> miteinander vergleicht, </w:t>
+      </w:r>
+      <w:r>
+        <w:t>können somit aufgrund der auftretenden Ähnlichkeiten Plagiate oder Urheberrechtsverstöße erkannt werden.</w:t>
+      </w:r>
+      <w:r>
+        <w:t xml:space="preserve"> </w:t>
+      </w:r>
+    </w:p>
+    <w:p>
+      <w:r>
+        <w:t>Ein</w:t>
+      </w:r>
+      <w:r>
+        <w:t xml:space="preserve"> weiterer Use Case für die Anwendung von Audio </w:t>
+      </w:r>
+      <w:proofErr w:type="spellStart"/>
+      <w:r>
+        <w:t>Similarity</w:t>
+      </w:r>
+      <w:proofErr w:type="spellEnd"/>
+      <w:r>
+        <w:t xml:space="preserve"> </w:t>
+      </w:r>
+      <w:r>
+        <w:t xml:space="preserve">ist eine Genre Klassifikation, die aufgrund der </w:t>
+      </w:r>
+      <w:r>
+        <w:t xml:space="preserve">vorhandenen </w:t>
+      </w:r>
+      <w:r>
+        <w:t>Ähnlichkeiten von Liedern im selben Genre ein Genre vorhersagen/bestimmen kann</w:t>
+      </w:r>
+      <w:r>
+        <w:t>. Diese</w:t>
+      </w:r>
+      <w:r>
+        <w:t>r</w:t>
+      </w:r>
+      <w:r>
+        <w:t xml:space="preserve"> Ähnlichkeit</w:t>
+      </w:r>
+      <w:r>
+        <w:t>s-Score</w:t>
+      </w:r>
+      <w:r>
+        <w:t xml:space="preserve"> w</w:t>
+      </w:r>
+      <w:r>
+        <w:t>ird</w:t>
+      </w:r>
+      <w:r>
+        <w:t xml:space="preserve"> </w:t>
+      </w:r>
+      <w:r>
+        <w:t>dabei durch die Ähnlichkeit von Features</w:t>
+      </w:r>
+      <w:r>
+        <w:t xml:space="preserve"> ermittelt, die sich in einem Genre ähneln.</w:t>
+      </w:r>
+    </w:p>
+    <w:p>
+      <w:r>
+        <w:lastRenderedPageBreak/>
+        <w:t xml:space="preserve">Darüber hinaus kann der bei der Audio </w:t>
+      </w:r>
+      <w:proofErr w:type="spellStart"/>
+      <w:r>
+        <w:t>Similarity</w:t>
+      </w:r>
+      <w:proofErr w:type="spellEnd"/>
+      <w:r>
+        <w:t xml:space="preserve"> berechnete Ähnlichkeits-Score auc</w:t>
+      </w:r>
+      <w:r>
+        <w:t xml:space="preserve">h in die Vorhersagen von </w:t>
+      </w:r>
+      <w:proofErr w:type="spellStart"/>
+      <w:r>
+        <w:t>Recommendation</w:t>
+      </w:r>
+      <w:proofErr w:type="spellEnd"/>
+      <w:r>
+        <w:t xml:space="preserve"> </w:t>
+      </w:r>
+      <w:proofErr w:type="spellStart"/>
+      <w:r>
+        <w:t>Engines</w:t>
+      </w:r>
+      <w:proofErr w:type="spellEnd"/>
+      <w:r>
+        <w:t xml:space="preserve"> eingearbeitet werden. Dadurch können nach Ende des abgespielten Liedes</w:t>
+      </w:r>
+      <w:r>
+        <w:t xml:space="preserve"> </w:t>
+      </w:r>
+      <w:r>
+        <w:t xml:space="preserve">ähnliche Lieder </w:t>
+      </w:r>
+      <w:r>
+        <w:t xml:space="preserve">für den Nutzer </w:t>
+      </w:r>
+      <w:r>
+        <w:t>vorgeschlagen werden</w:t>
+      </w:r>
+      <w:r>
+        <w:t>, da angenommen wird, dass diese dem Nutzer dann auch gefallen</w:t>
+      </w:r>
+      <w:r>
+        <w:t xml:space="preserve">. </w:t>
+      </w:r>
+    </w:p>
+    <w:p>
+      <w:r>
+        <w:t xml:space="preserve">Ein weiterer Anwendungsfall für Audio </w:t>
+      </w:r>
+      <w:proofErr w:type="spellStart"/>
+      <w:r>
+        <w:t>Similarity</w:t>
+      </w:r>
+      <w:proofErr w:type="spellEnd"/>
+      <w:r>
+        <w:t xml:space="preserve"> wäre</w:t>
+      </w:r>
+      <w:r>
+        <w:t xml:space="preserve"> zusätzlich, dass man die Lieder bei Musikwettbewerben miteinander vergleichen könnte, um zu sehen ob sich bei den Gewinnerliedern – oder bei den Verlierern </w:t>
+      </w:r>
+      <w:r>
+        <w:t>–</w:t>
+      </w:r>
+      <w:r>
+        <w:t xml:space="preserve"> </w:t>
+      </w:r>
+      <w:r>
+        <w:t xml:space="preserve">ein Muster erkennen lässt und somit </w:t>
+      </w:r>
+      <w:r>
+        <w:t xml:space="preserve">die Erfolgschancen für das Folgejahr zu steigern. </w:t>
+      </w:r>
+    </w:p>
+    <w:p/>
+    <w:p>
       <w:pPr>
         <w:pStyle w:val="berschrift2"/>
       </w:pPr>
       <w:bookmarkStart w:id="7" w:name="_Toc137628479"/>
       <w:r>
+        <w:lastRenderedPageBreak/>
         <w:t>1.4 Konzept</w:t>
       </w:r>
       <w:bookmarkEnd w:id="7"/>
@@ -2185,81 +2528,81 @@
         <w:rPr>
           <w:noProof/>
         </w:rPr>
+        <w:t>Der erste Designvorschlag wurde bereits vor der technischen Umsetzung des Projektes entwickelt und kann daher vom Endresultat abweichen</w:t>
+      </w:r>
+      <w:r>
+        <w:rPr>
+          <w:noProof/>
+        </w:rPr>
+        <w:t xml:space="preserve">. Als erste Idee für die Applikation wurde daher eine Web Anwendung </w:t>
+      </w:r>
+      <w:r>
+        <w:rPr>
+          <w:noProof/>
+        </w:rPr>
+        <w:t xml:space="preserve">entworfen, die responsive sowohl als Website als auch als Handy-Anwendung für die gängigen Formate </w:t>
+      </w:r>
+      <w:r>
+        <w:rPr>
+          <w:noProof/>
+        </w:rPr>
+        <w:t xml:space="preserve">aufrufbar sein soll. </w:t>
+      </w:r>
+    </w:p>
+    <w:p>
+      <w:pPr>
+        <w:rPr>
+          <w:noProof/>
+        </w:rPr>
+      </w:pPr>
+      <w:r>
+        <w:rPr>
+          <w:noProof/>
+        </w:rPr>
+        <w:t xml:space="preserve">Das Konzept an diesem Punkt war </w:t>
+      </w:r>
+      <w:r>
+        <w:rPr>
+          <w:noProof/>
+        </w:rPr>
+        <w:t>es</w:t>
+      </w:r>
+      <w:r>
+        <w:rPr>
+          <w:noProof/>
+        </w:rPr>
+        <w:t xml:space="preserve"> eine Website zu erstellen, </w:t>
+      </w:r>
+      <w:r>
+        <w:rPr>
+          <w:noProof/>
+        </w:rPr>
+        <w:t>auf die vom Nutzer zwei Songs gemeinsam hochgeladen werden sollen</w:t>
+      </w:r>
+      <w:r>
+        <w:rPr>
+          <w:noProof/>
+        </w:rPr>
+        <w:t>.</w:t>
+      </w:r>
+      <w:r>
+        <w:rPr>
+          <w:noProof/>
+        </w:rPr>
+        <w:t xml:space="preserve"> Der Nutzer kann dabei frei wählen, ob er die Songs über eine API laden möchte, oder manuell auf die Website laden möchte. </w:t>
+      </w:r>
+    </w:p>
+    <w:p>
+      <w:pPr>
+        <w:rPr>
+          <w:noProof/>
+        </w:rPr>
+      </w:pPr>
+      <w:r>
+        <w:rPr>
+          <w:noProof/>
+        </w:rPr>
         <w:lastRenderedPageBreak/>
-        <w:t>Der erste Designvorschlag wurde bereits vor der technischen Umsetzung des Projektes entwickelt und kann daher vom Endresultat abweichen</w:t>
-      </w:r>
-      <w:r>
-        <w:rPr>
-          <w:noProof/>
-        </w:rPr>
-        <w:t xml:space="preserve">. Als erste Idee für die Applikation wurde daher eine Web Anwendung </w:t>
-      </w:r>
-      <w:r>
-        <w:rPr>
-          <w:noProof/>
-        </w:rPr>
-        <w:t xml:space="preserve">entworfen, die responsive sowohl als Website als auch als Handy-Anwendung für die gängigen Formate </w:t>
-      </w:r>
-      <w:r>
-        <w:rPr>
-          <w:noProof/>
-        </w:rPr>
-        <w:t xml:space="preserve">aufrufbar sein soll. </w:t>
-      </w:r>
-    </w:p>
-    <w:p>
-      <w:pPr>
-        <w:rPr>
-          <w:noProof/>
-        </w:rPr>
-      </w:pPr>
-      <w:r>
-        <w:rPr>
-          <w:noProof/>
-        </w:rPr>
-        <w:t xml:space="preserve">Das Konzept an diesem Punkt war </w:t>
-      </w:r>
-      <w:r>
-        <w:rPr>
-          <w:noProof/>
-        </w:rPr>
-        <w:t>es</w:t>
-      </w:r>
-      <w:r>
-        <w:rPr>
-          <w:noProof/>
-        </w:rPr>
-        <w:t xml:space="preserve"> eine Website zu erstellen, </w:t>
-      </w:r>
-      <w:r>
-        <w:rPr>
-          <w:noProof/>
-        </w:rPr>
-        <w:t>auf die vom Nutzer zwei Songs gemeinsam hochgeladen werden sollen</w:t>
-      </w:r>
-      <w:r>
-        <w:rPr>
-          <w:noProof/>
-        </w:rPr>
-        <w:t>.</w:t>
-      </w:r>
-      <w:r>
-        <w:rPr>
-          <w:noProof/>
-        </w:rPr>
-        <w:t xml:space="preserve"> Der Nutzer kann dabei frei wählen, ob er die Songs über eine API laden möchte, oder manuell auf die Website laden möchte. </w:t>
-      </w:r>
-    </w:p>
-    <w:p>
-      <w:pPr>
-        <w:rPr>
-          <w:noProof/>
-        </w:rPr>
-      </w:pPr>
-      <w:r>
-        <w:rPr>
-          <w:noProof/>
-        </w:rPr>
         <w:t xml:space="preserve">Diese können dann über einen „Compare“- Button miteinander verglichen werden, der </w:t>
       </w:r>
       <w:r>
@@ -2459,6 +2802,7 @@
           <w:docPartUnique/>
         </w:docPartObj>
       </w:sdtPr>
+      <w:sdtEndPr/>
       <w:sdtContent>
         <w:p>
           <w:pPr>
@@ -2474,6 +2818,7 @@
             <w:id w:val="111145805"/>
             <w:bibliography/>
           </w:sdtPr>
+          <w:sdtEndPr/>
           <w:sdtContent>
             <w:p>
               <w:r>
@@ -2552,6 +2897,7 @@
         <w:docPartUnique/>
       </w:docPartObj>
     </w:sdtPr>
+    <w:sdtEndPr/>
     <w:sdtContent>
       <w:p>
         <w:pPr>
@@ -3784,11 +4130,50 @@
 </file>
 
 <file path=customXml/item1.xml><?xml version="1.0" encoding="utf-8"?>
-<b:Sources xmlns:b="http://schemas.openxmlformats.org/officeDocument/2006/bibliography" xmlns="http://schemas.openxmlformats.org/officeDocument/2006/bibliography" SelectedStyle="\APASixthEditionOfficeOnline.xsl" StyleName="APA" Version="6"/>
+<b:Sources xmlns:b="http://schemas.openxmlformats.org/officeDocument/2006/bibliography" xmlns="http://schemas.openxmlformats.org/officeDocument/2006/bibliography" SelectedStyle="\APASixthEditionOfficeOnline.xsl" StyleName="APA" Version="6">
+  <b:Source>
+    <b:Tag>VFR23</b:Tag>
+    <b:SourceType>InternetSite</b:SourceType>
+    <b:Guid>{43EC0EAE-00F6-49E3-A370-D637A8668D6F}</b:Guid>
+    <b:Title>Urheberrecht.de</b:Title>
+    <b:Year>2023</b:Year>
+    <b:Author>
+      <b:Author>
+        <b:Corporate>VFR Verlag für Rechtsjournalismus GmbH</b:Corporate>
+      </b:Author>
+    </b:Author>
+    <b:InternetSiteTitle>Urheberrecht bei Musik: Wer ist Inhaber einer Melodie?</b:InternetSiteTitle>
+    <b:Month>Mai</b:Month>
+    <b:Day>10.</b:Day>
+    <b:URL>https://www.urheberrecht.de/musik/</b:URL>
+    <b:RefOrder>1</b:RefOrder>
+  </b:Source>
+  <b:Source>
+    <b:Tag>Mar21</b:Tag>
+    <b:SourceType>InternetSite</b:SourceType>
+    <b:Guid>{54E5508F-897C-4E91-8442-6C4215A46894}</b:Guid>
+    <b:Author>
+      <b:Author>
+        <b:NameList>
+          <b:Person>
+            <b:Last>Schmahl</b:Last>
+            <b:First>Marcus</b:First>
+          </b:Person>
+        </b:NameList>
+      </b:Author>
+    </b:Author>
+    <b:Title>Urheberrechtsreform: Ab sofort könnt ihr 15 sek. Musik legal nutzen!</b:Title>
+    <b:Year>2021</b:Year>
+    <b:Month>Mai</b:Month>
+    <b:Day>21.</b:Day>
+    <b:URL>https://www.gearnews.de/urheberrechtsreform-ab-sofort-koennt-ihr-15-sekunden-legal-samplen/</b:URL>
+    <b:RefOrder>2</b:RefOrder>
+  </b:Source>
+</b:Sources>
 </file>
 
 <file path=customXml/itemProps1.xml><?xml version="1.0" encoding="utf-8"?>
-<ds:datastoreItem xmlns:ds="http://schemas.openxmlformats.org/officeDocument/2006/customXml" ds:itemID="{E001B12E-3568-4F0C-A2AB-68D37D334067}">
+<ds:datastoreItem xmlns:ds="http://schemas.openxmlformats.org/officeDocument/2006/customXml" ds:itemID="{E087657A-FCF3-4256-AD09-F68CDEF340A7}">
   <ds:schemaRefs>
     <ds:schemaRef ds:uri="http://schemas.openxmlformats.org/officeDocument/2006/bibliography"/>
   </ds:schemaRefs>

</xml_diff>